<commit_message>
doc: Updated Planning Report D03
</commit_message>
<xml_diff>
--- a/reports/Student #5/D03/07 Requirements - Student #5.docx
+++ b/reports/Student #5/D03/07 Requirements - Student #5.docx
@@ -102,6 +102,7 @@
               <w:sdtPr>
                 <w:rPr>
                   <w:rFonts w:asciiTheme="majorHAnsi" w:hAnsiTheme="majorHAnsi" w:cstheme="majorHAnsi"/>
+                  <w:u w:val="single"/>
                 </w:rPr>
                 <w:tag w:val="Group"/>
                 <w:id w:val="1854079693"/>
@@ -115,30 +116,35 @@
                 <w:r>
                   <w:rPr>
                     <w:rFonts w:asciiTheme="majorHAnsi" w:hAnsiTheme="majorHAnsi" w:cstheme="majorHAnsi"/>
+                    <w:u w:val="single"/>
                   </w:rPr>
                   <w:t xml:space="preserve"> C</w:t>
                 </w:r>
                 <w:r>
                   <w:rPr>
                     <w:rFonts w:asciiTheme="majorHAnsi" w:hAnsiTheme="majorHAnsi" w:cstheme="majorHAnsi"/>
+                    <w:u w:val="single"/>
                   </w:rPr>
-                  <w:t>1</w:t>
+                  <w:t>2</w:t>
                 </w:r>
                 <w:r>
                   <w:rPr>
                     <w:rFonts w:asciiTheme="majorHAnsi" w:hAnsiTheme="majorHAnsi" w:cstheme="majorHAnsi"/>
+                    <w:u w:val="single"/>
                   </w:rPr>
                   <w:t>.</w:t>
                 </w:r>
                 <w:r>
                   <w:rPr>
                     <w:rFonts w:asciiTheme="majorHAnsi" w:hAnsiTheme="majorHAnsi" w:cstheme="majorHAnsi"/>
+                    <w:u w:val="single"/>
                   </w:rPr>
                   <w:t>020</w:t>
                 </w:r>
                 <w:r>
                   <w:rPr>
                     <w:rFonts w:asciiTheme="majorHAnsi" w:hAnsiTheme="majorHAnsi" w:cstheme="majorHAnsi"/>
+                    <w:u w:val="single"/>
                   </w:rPr>
                   <w:t xml:space="preserve">  </w:t>
                 </w:r>
@@ -6271,7 +6277,9 @@
     <w:rsid w:val="00600C74"/>
     <w:rsid w:val="00993C0D"/>
     <w:rsid w:val="009D5343"/>
+    <w:rsid w:val="00E23392"/>
     <w:rsid w:val="00E73661"/>
+    <w:rsid w:val="00F30BBA"/>
   </w:rsids>
   <m:mathPr>
     <m:mathFont m:val="Cambria Math"/>

</xml_diff>